<commit_message>
BlueEasy repository + boilerplate
</commit_message>
<xml_diff>
--- a/Documentatie/MS Word/AppTastico/HTML-validator-verslag_AppTastico.docx
+++ b/Documentatie/MS Word/AppTastico/HTML-validator-verslag_AppTastico.docx
@@ -100,8 +100,13 @@
       </w:r>
       <w:r>
         <w:br/>
-        <w:t>Project: In-Business Project</w:t>
-      </w:r>
+        <w:t xml:space="preserve">Project: In-Business </w:t>
+      </w:r>
+      <w:r>
+        <w:t>| AppTastico</w:t>
+      </w:r>
+      <w:bookmarkStart w:id="0" w:name="_GoBack"/>
+      <w:bookmarkEnd w:id="0"/>
     </w:p>
     <w:p/>
     <w:p>
@@ -236,8 +241,6 @@
         </w:rPr>
         <w:t>elding meer duidelijkheid geeft wanneer deze niet geladen kan worden.</w:t>
       </w:r>
-      <w:bookmarkStart w:id="0" w:name="_GoBack"/>
-      <w:bookmarkEnd w:id="0"/>
     </w:p>
     <w:p>
       <w:pPr>

</xml_diff>